<commit_message>
feat: Implement core document management, authentication, webhooks, and comprehensive project documentation.
</commit_message>
<xml_diff>
--- a/frontend/DOC/E2E-Navegação.docx
+++ b/frontend/DOC/E2E-Navegação.docx
@@ -15,7 +15,11 @@
       <w:r>
         <w:t xml:space="preserve">LOGIN</w:t>
       </w:r>
-      <w:r/>
+      <w:r>
+        <w:rPr>
+          <w:highlight w:val="none"/>
+        </w:rPr>
+      </w:r>
     </w:p>
     <w:p>
       <w:pPr>
@@ -24,7 +28,6 @@
         <w:ind/>
         <w:rPr/>
       </w:pPr>
-      <w:r/>
       <w:r/>
       <w:r/>
     </w:p>
@@ -45,11 +48,7 @@
           <w:highlight w:val="none"/>
         </w:rPr>
       </w:r>
-      <w:r>
-        <w:rPr>
-          <w:highlight w:val="none"/>
-        </w:rPr>
-      </w:r>
+      <w:r/>
     </w:p>
     <w:p>
       <w:pPr>
@@ -139,6 +138,11 @@
           <w:highlight w:val="none"/>
         </w:rPr>
       </w:r>
+      <w:r>
+        <w:rPr>
+          <w:highlight w:val="none"/>
+        </w:rPr>
+      </w:r>
     </w:p>
     <w:p>
       <w:pPr>
@@ -184,6 +188,11 @@
           <w:highlight w:val="none"/>
         </w:rPr>
         <w:t xml:space="preserve">Dashboard</w:t>
+      </w:r>
+      <w:r>
+        <w:rPr>
+          <w:highlight w:val="none"/>
+        </w:rPr>
       </w:r>
       <w:r>
         <w:rPr>
@@ -304,6 +313,11 @@
           <w:highlight w:val="none"/>
         </w:rPr>
       </w:r>
+      <w:r>
+        <w:rPr>
+          <w:highlight w:val="none"/>
+        </w:rPr>
+      </w:r>
     </w:p>
     <w:p>
       <w:pPr>
@@ -383,7 +397,7 @@
     <w:p>
       <w:pPr>
         <w:pBdr/>
-        <w:shd w:val="nil"/>
+        <w:shd w:val="nil" w:color="auto"/>
         <w:spacing/>
         <w:ind/>
         <w:rPr>
@@ -421,6 +435,11 @@
           <w:highlight w:val="none"/>
         </w:rPr>
         <w:t xml:space="preserve">Notificação</w:t>
+      </w:r>
+      <w:r>
+        <w:rPr>
+          <w:highlight w:val="none"/>
+        </w:rPr>
       </w:r>
       <w:r>
         <w:rPr>
@@ -521,11 +540,6 @@
           <w:highlight w:val="none"/>
         </w:rPr>
       </w:r>
-      <w:r>
-        <w:rPr>
-          <w:highlight w:val="none"/>
-        </w:rPr>
-      </w:r>
     </w:p>
     <w:p>
       <w:pPr>
@@ -561,11 +575,6 @@
           <w:highlight w:val="none"/>
         </w:rPr>
       </w:pPr>
-      <w:r>
-        <w:rPr>
-          <w:highlight w:val="none"/>
-        </w:rPr>
-      </w:r>
       <w:r>
         <w:rPr>
           <w:highlight w:val="none"/>
@@ -710,7 +719,7 @@
     <w:p>
       <w:pPr>
         <w:pBdr/>
-        <w:shd w:val="nil"/>
+        <w:shd w:val="nil" w:color="auto"/>
         <w:spacing/>
         <w:ind/>
         <w:rPr>
@@ -743,11 +752,6 @@
           <w:highlight w:val="none"/>
         </w:rPr>
       </w:pPr>
-      <w:r>
-        <w:rPr>
-          <w:highlight w:val="none"/>
-        </w:rPr>
-      </w:r>
       <w:r>
         <w:rPr>
           <w:highlight w:val="none"/>
@@ -934,6 +938,11 @@
           <w:highlight w:val="none"/>
         </w:rPr>
       </w:r>
+      <w:r>
+        <w:rPr>
+          <w:highlight w:val="none"/>
+        </w:rPr>
+      </w:r>
     </w:p>
     <w:p>
       <w:pPr>
@@ -1053,11 +1062,6 @@
           <w:highlight w:val="none"/>
         </w:rPr>
       </w:r>
-      <w:r>
-        <w:rPr>
-          <w:highlight w:val="none"/>
-        </w:rPr>
-      </w:r>
     </w:p>
     <w:p>
       <w:pPr>
@@ -1137,7 +1141,7 @@
     <w:p>
       <w:pPr>
         <w:pBdr/>
-        <w:shd w:val="nil"/>
+        <w:shd w:val="nil" w:color="auto"/>
         <w:spacing/>
         <w:ind/>
         <w:rPr>
@@ -1175,6 +1179,11 @@
           <w:highlight w:val="none"/>
         </w:rPr>
         <w:t xml:space="preserve">Gestão de Documentos</w:t>
+      </w:r>
+      <w:r>
+        <w:rPr>
+          <w:highlight w:val="none"/>
+        </w:rPr>
       </w:r>
       <w:r>
         <w:rPr>
@@ -1275,11 +1284,6 @@
           <w:highlight w:val="none"/>
         </w:rPr>
       </w:r>
-      <w:r>
-        <w:rPr>
-          <w:highlight w:val="none"/>
-        </w:rPr>
-      </w:r>
     </w:p>
     <w:p>
       <w:pPr>
@@ -1320,6 +1324,11 @@
           <w:highlight w:val="none"/>
         </w:rPr>
         <w:t xml:space="preserve">Nós temos a segmentação por empresa.</w:t>
+      </w:r>
+      <w:r>
+        <w:rPr>
+          <w:highlight w:val="none"/>
+        </w:rPr>
       </w:r>
       <w:r>
         <w:rPr>
@@ -1375,6 +1384,11 @@
           <w:highlight w:val="none"/>
         </w:rPr>
       </w:r>
+      <w:r>
+        <w:rPr>
+          <w:highlight w:val="none"/>
+        </w:rPr>
+      </w:r>
     </w:p>
     <w:p>
       <w:pPr>
@@ -1396,6 +1410,11 @@
           <w:highlight w:val="none"/>
         </w:rPr>
       </w:r>
+      <w:r>
+        <w:rPr>
+          <w:highlight w:val="none"/>
+        </w:rPr>
+      </w:r>
     </w:p>
     <w:p>
       <w:pPr>
@@ -1417,7 +1436,11 @@
           <w:highlight w:val="none"/>
         </w:rPr>
       </w:r>
-      <w:r/>
+      <w:r>
+        <w:rPr>
+          <w:highlight w:val="none"/>
+        </w:rPr>
+      </w:r>
     </w:p>
     <w:p>
       <w:pPr>
@@ -1458,6 +1481,11 @@
           <w:highlight w:val="none"/>
         </w:rPr>
         <w:t xml:space="preserve">Novo Documento</w:t>
+      </w:r>
+      <w:r>
+        <w:rPr>
+          <w:highlight w:val="none"/>
+        </w:rPr>
       </w:r>
       <w:r>
         <w:rPr>
@@ -1558,16 +1586,11 @@
           <w:highlight w:val="none"/>
         </w:rPr>
       </w:r>
-      <w:r>
-        <w:rPr>
-          <w:highlight w:val="none"/>
-        </w:rPr>
-      </w:r>
     </w:p>
     <w:p>
       <w:pPr>
         <w:pBdr/>
-        <w:shd w:val="nil"/>
+        <w:shd w:val="nil" w:color="auto"/>
         <w:spacing/>
         <w:ind/>
         <w:rPr>
@@ -1656,11 +1679,6 @@
           <w:highlight w:val="none"/>
         </w:rPr>
       </w:pPr>
-      <w:r>
-        <w:rPr>
-          <w:highlight w:val="none"/>
-        </w:rPr>
-      </w:r>
       <w:r>
         <w:rPr>
           <w:highlight w:val="none"/>
@@ -1774,7 +1792,7 @@
     <w:p>
       <w:pPr>
         <w:pBdr/>
-        <w:shd w:val="nil"/>
+        <w:shd w:val="nil" w:color="auto"/>
         <w:spacing/>
         <w:ind/>
         <w:rPr>
@@ -1817,6 +1835,11 @@
           <w:highlight w:val="none"/>
         </w:rPr>
         <w:t xml:space="preserve">Integração N8N</w:t>
+      </w:r>
+      <w:r>
+        <w:rPr>
+          <w:highlight w:val="none"/>
+        </w:rPr>
       </w:r>
       <w:r>
         <w:rPr>
@@ -1942,11 +1965,6 @@
           <w:highlight w:val="none"/>
         </w:rPr>
       </w:r>
-      <w:r>
-        <w:rPr>
-          <w:highlight w:val="none"/>
-        </w:rPr>
-      </w:r>
     </w:p>
     <w:p>
       <w:pPr>
@@ -1987,6 +2005,11 @@
           <w:highlight w:val="none"/>
         </w:rPr>
         <w:t xml:space="preserve">Email enviado/Recebido</w:t>
+      </w:r>
+      <w:r>
+        <w:rPr>
+          <w:highlight w:val="none"/>
+        </w:rPr>
       </w:r>
       <w:r>
         <w:rPr>
@@ -2112,11 +2135,6 @@
           <w:highlight w:val="none"/>
         </w:rPr>
       </w:r>
-      <w:r>
-        <w:rPr>
-          <w:highlight w:val="none"/>
-        </w:rPr>
-      </w:r>
     </w:p>
     <w:p>
       <w:pPr>
@@ -2146,7 +2164,7 @@
     <w:p>
       <w:pPr>
         <w:pBdr/>
-        <w:shd w:val="nil"/>
+        <w:shd w:val="nil" w:color="auto"/>
         <w:spacing/>
         <w:ind/>
         <w:rPr>
@@ -2190,6 +2208,11 @@
           <w:highlight w:val="none"/>
         </w:rPr>
       </w:r>
+      <w:r>
+        <w:rPr>
+          <w:highlight w:val="none"/>
+        </w:rPr>
+      </w:r>
     </w:p>
     <w:p>
       <w:pPr>
@@ -2230,26 +2253,6 @@
           <w:highlight w:val="none"/>
         </w:rPr>
         <w:t xml:space="preserve">Documento ao ser criado entra no estado de analise</w:t>
-      </w:r>
-      <w:r>
-        <w:rPr>
-          <w:highlight w:val="none"/>
-        </w:rPr>
-      </w:r>
-      <w:r>
-        <w:rPr>
-          <w:highlight w:val="none"/>
-        </w:rPr>
-      </w:r>
-      <w:r>
-        <w:rPr>
-          <w:highlight w:val="none"/>
-        </w:rPr>
-      </w:r>
-      <w:r>
-        <w:rPr>
-          <w:highlight w:val="none"/>
-        </w:rPr>
       </w:r>
       <w:r>
         <w:rPr>
@@ -2381,26 +2384,6 @@
           <w:highlight w:val="none"/>
         </w:rPr>
       </w:r>
-      <w:r>
-        <w:rPr>
-          <w:highlight w:val="none"/>
-        </w:rPr>
-      </w:r>
-      <w:r>
-        <w:rPr>
-          <w:highlight w:val="none"/>
-        </w:rPr>
-      </w:r>
-      <w:r>
-        <w:rPr>
-          <w:highlight w:val="none"/>
-        </w:rPr>
-      </w:r>
-      <w:r>
-        <w:rPr>
-          <w:highlight w:val="none"/>
-        </w:rPr>
-      </w:r>
     </w:p>
     <w:p>
       <w:pPr>
@@ -2495,11 +2478,6 @@
           <w:highlight w:val="none"/>
         </w:rPr>
       </w:r>
-      <w:r>
-        <w:rPr>
-          <w:highlight w:val="none"/>
-        </w:rPr>
-      </w:r>
     </w:p>
     <w:p>
       <w:pPr>
@@ -2546,21 +2524,21 @@
           <w:highlight w:val="none"/>
         </w:rPr>
       </w:r>
-    </w:p>
-    <w:p>
-      <w:pPr>
-        <w:pBdr/>
-        <w:spacing/>
-        <w:ind/>
-        <w:rPr>
-          <w:highlight w:val="none"/>
-        </w:rPr>
-      </w:pPr>
       <w:r>
         <w:rPr>
           <w:highlight w:val="none"/>
         </w:rPr>
       </w:r>
+    </w:p>
+    <w:p>
+      <w:pPr>
+        <w:pBdr/>
+        <w:spacing/>
+        <w:ind/>
+        <w:rPr>
+          <w:highlight w:val="none"/>
+        </w:rPr>
+      </w:pPr>
       <w:r>
         <w:rPr>
           <w:highlight w:val="none"/>
@@ -2721,6 +2699,11 @@
           <w:highlight w:val="none"/>
         </w:rPr>
       </w:r>
+      <w:r>
+        <w:rPr>
+          <w:highlight w:val="none"/>
+        </w:rPr>
+      </w:r>
     </w:p>
     <w:p>
       <w:pPr>
@@ -2741,6 +2724,11 @@
           <w:highlight w:val="none"/>
         </w:rPr>
         <w:t xml:space="preserve">Cliente assina o documento e envia a notificação ao webhook.</w:t>
+      </w:r>
+      <w:r>
+        <w:rPr>
+          <w:highlight w:val="none"/>
+        </w:rPr>
       </w:r>
       <w:r>
         <w:rPr>
@@ -2841,11 +2829,6 @@
           <w:highlight w:val="none"/>
         </w:rPr>
       </w:r>
-      <w:r>
-        <w:rPr>
-          <w:highlight w:val="none"/>
-        </w:rPr>
-      </w:r>
     </w:p>
     <w:p>
       <w:pPr>
@@ -2935,17 +2918,6 @@
           <w:highlight w:val="none"/>
         </w:rPr>
       </w:r>
-      <w:r/>
-      <w:r>
-        <w:rPr>
-          <w:highlight w:val="none"/>
-        </w:rPr>
-      </w:r>
-      <w:r>
-        <w:rPr>
-          <w:highlight w:val="none"/>
-        </w:rPr>
-      </w:r>
       <w:r>
         <w:rPr>
           <w:highlight w:val="none"/>
@@ -2992,6 +2964,11 @@
           <w:highlight w:val="none"/>
         </w:rPr>
         <w:t xml:space="preserve">A navegação do usuário não é interrompida e as informações são atualizadas</w:t>
+      </w:r>
+      <w:r>
+        <w:rPr>
+          <w:highlight w:val="none"/>
+        </w:rPr>
       </w:r>
       <w:r>
         <w:rPr>
@@ -3087,6 +3064,126 @@
           <w:highlight w:val="none"/>
         </w:rPr>
       </w:r>
+    </w:p>
+    <w:p>
+      <w:pPr>
+        <w:pBdr/>
+        <w:spacing/>
+        <w:ind/>
+        <w:rPr>
+          <w:highlight w:val="none"/>
+        </w:rPr>
+      </w:pPr>
+      <w:r>
+        <w:rPr>
+          <w:highlight w:val="none"/>
+        </w:rPr>
+        <w:t xml:space="preserve">Testes FRONTEND</w:t>
+      </w:r>
+      <w:r>
+        <w:rPr>
+          <w:highlight w:val="none"/>
+        </w:rPr>
+      </w:r>
+    </w:p>
+    <w:p>
+      <w:pPr>
+        <w:pBdr/>
+        <w:spacing/>
+        <w:ind/>
+        <w:rPr>
+          <w:highlight w:val="none"/>
+        </w:rPr>
+      </w:pPr>
+      <w:r>
+        <w:rPr>
+          <w:highlight w:val="none"/>
+        </w:rPr>
+      </w:r>
+      <w:r>
+        <mc:AlternateContent>
+          <mc:Choice Requires="wpg">
+            <w:drawing>
+              <wp:inline xmlns:wp="http://schemas.openxmlformats.org/drawingml/2006/wordprocessingDrawing" distT="0" distB="0" distL="0" distR="0">
+                <wp:extent cx="5400040" cy="2872985"/>
+                <wp:effectExtent l="0" t="0" r="0" b="0"/>
+                <wp:docPr id="18" name=""/>
+                <wp:cNvGraphicFramePr>
+                  <a:graphicFrameLocks xmlns:a="http://schemas.openxmlformats.org/drawingml/2006/main" noChangeAspect="1"/>
+                </wp:cNvGraphicFramePr>
+                <a:graphic xmlns:a="http://schemas.openxmlformats.org/drawingml/2006/main">
+                  <a:graphicData uri="http://schemas.openxmlformats.org/drawingml/2006/picture">
+                    <pic:pic xmlns:pic="http://schemas.openxmlformats.org/drawingml/2006/picture">
+                      <pic:nvPicPr>
+                        <pic:cNvPr id="387142195" name=""/>
+                        <pic:cNvPicPr>
+                          <a:picLocks noChangeAspect="1"/>
+                        </pic:cNvPicPr>
+                        <pic:nvPr/>
+                      </pic:nvPicPr>
+                      <pic:blipFill rotWithShape="1">
+                        <a:blip r:embed="rId25"/>
+                        <a:stretch/>
+                      </pic:blipFill>
+                      <pic:spPr bwMode="auto">
+                        <a:xfrm>
+                          <a:off x="0" y="0"/>
+                          <a:ext cx="5400039" cy="2872985"/>
+                        </a:xfrm>
+                        <a:prstGeom prst="rect">
+                          <a:avLst/>
+                        </a:prstGeom>
+                      </pic:spPr>
+                    </pic:pic>
+                  </a:graphicData>
+                </a:graphic>
+              </wp:inline>
+            </w:drawing>
+          </mc:Choice>
+          <mc:Fallback>
+            <w:pict>
+              <v:shapetype id="_x0000_t75" coordsize="21600,21600" o:spt="75" o:preferrelative="t" path="m@4@5l@4@11@9@11@9@5xe" filled="f" stroked="f">
+                <v:stroke joinstyle="miter"/>
+                <v:formulas>
+                  <v:f eqn="if lineDrawn pixelLineWidth 0"/>
+                  <v:f eqn="sum @0 1 0"/>
+                  <v:f eqn="sum 0 0 @1"/>
+                  <v:f eqn="prod @2 1 2"/>
+                  <v:f eqn="prod @3 21600 pixelWidth"/>
+                  <v:f eqn="prod @3 21600 pixelHeight"/>
+                  <v:f eqn="sum @0 0 1"/>
+                  <v:f eqn="prod @6 1 2"/>
+                  <v:f eqn="prod @7 21600 pixelWidth"/>
+                  <v:f eqn="sum @8 21600 0"/>
+                  <v:f eqn="prod @7 21600 pixelHeight"/>
+                  <v:f eqn="sum @10 21600 0"/>
+                </v:formulas>
+                <v:path o:extrusionok="f" gradientshapeok="t" o:connecttype="rect"/>
+                <o:lock v:ext="edit" aspectratio="t"/>
+              </v:shapetype>
+              <v:shape id="_x0000_i17" o:spid="_x0000_s17" type="#_x0000_t75" style="width:425.20pt;height:226.22pt;mso-wrap-distance-left:0.00pt;mso-wrap-distance-top:0.00pt;mso-wrap-distance-right:0.00pt;mso-wrap-distance-bottom:0.00pt;z-index:1;" stroked="false">
+                <v:imagedata r:id="rId25" o:title=""/>
+                <o:lock v:ext="edit" rotation="t"/>
+              </v:shape>
+            </w:pict>
+          </mc:Fallback>
+        </mc:AlternateContent>
+      </w:r>
+      <w:r>
+        <w:rPr>
+          <w:highlight w:val="none"/>
+        </w:rPr>
+      </w:r>
+    </w:p>
+    <w:p>
+      <w:pPr>
+        <w:pBdr/>
+        <w:spacing/>
+        <w:ind/>
+        <w:rPr>
+          <w:highlight w:val="none"/>
+        </w:rPr>
+      </w:pPr>
       <w:r>
         <w:rPr>
           <w:highlight w:val="none"/>
@@ -3097,6 +3194,478 @@
           <w:highlight w:val="none"/>
         </w:rPr>
       </w:r>
+      <w:r>
+        <w:rPr>
+          <w:highlight w:val="none"/>
+        </w:rPr>
+      </w:r>
+    </w:p>
+    <w:p>
+      <w:pPr>
+        <w:pBdr/>
+        <w:spacing/>
+        <w:ind/>
+        <w:rPr>
+          <w:highlight w:val="none"/>
+        </w:rPr>
+      </w:pPr>
+      <w:r>
+        <w:rPr>
+          <w:highlight w:val="none"/>
+        </w:rPr>
+        <w:t xml:space="preserve">Cobertura</w:t>
+      </w:r>
+      <w:r>
+        <w:rPr>
+          <w:highlight w:val="none"/>
+        </w:rPr>
+      </w:r>
+    </w:p>
+    <w:p>
+      <w:pPr>
+        <w:pBdr/>
+        <w:spacing/>
+        <w:ind/>
+        <w:rPr>
+          <w:highlight w:val="none"/>
+        </w:rPr>
+      </w:pPr>
+      <w:r>
+        <w:rPr>
+          <w:highlight w:val="none"/>
+        </w:rPr>
+      </w:r>
+      <w:r>
+        <mc:AlternateContent>
+          <mc:Choice Requires="wpg">
+            <w:drawing>
+              <wp:inline xmlns:wp="http://schemas.openxmlformats.org/drawingml/2006/wordprocessingDrawing" distT="0" distB="0" distL="0" distR="0">
+                <wp:extent cx="5400040" cy="6109975"/>
+                <wp:effectExtent l="0" t="0" r="0" b="0"/>
+                <wp:docPr id="19" name=""/>
+                <wp:cNvGraphicFramePr>
+                  <a:graphicFrameLocks xmlns:a="http://schemas.openxmlformats.org/drawingml/2006/main" noChangeAspect="1"/>
+                </wp:cNvGraphicFramePr>
+                <a:graphic xmlns:a="http://schemas.openxmlformats.org/drawingml/2006/main">
+                  <a:graphicData uri="http://schemas.openxmlformats.org/drawingml/2006/picture">
+                    <pic:pic xmlns:pic="http://schemas.openxmlformats.org/drawingml/2006/picture">
+                      <pic:nvPicPr>
+                        <pic:cNvPr id="1181785252" name=""/>
+                        <pic:cNvPicPr>
+                          <a:picLocks noChangeAspect="1"/>
+                        </pic:cNvPicPr>
+                        <pic:nvPr/>
+                      </pic:nvPicPr>
+                      <pic:blipFill rotWithShape="1">
+                        <a:blip r:embed="rId26"/>
+                        <a:stretch/>
+                      </pic:blipFill>
+                      <pic:spPr bwMode="auto">
+                        <a:xfrm>
+                          <a:off x="0" y="0"/>
+                          <a:ext cx="5400039" cy="6109975"/>
+                        </a:xfrm>
+                        <a:prstGeom prst="rect">
+                          <a:avLst/>
+                        </a:prstGeom>
+                      </pic:spPr>
+                    </pic:pic>
+                  </a:graphicData>
+                </a:graphic>
+              </wp:inline>
+            </w:drawing>
+          </mc:Choice>
+          <mc:Fallback>
+            <w:pict>
+              <v:shapetype id="_x0000_t75" coordsize="21600,21600" o:spt="75" o:preferrelative="t" path="m@4@5l@4@11@9@11@9@5xe" filled="f" stroked="f">
+                <v:stroke joinstyle="miter"/>
+                <v:formulas>
+                  <v:f eqn="if lineDrawn pixelLineWidth 0"/>
+                  <v:f eqn="sum @0 1 0"/>
+                  <v:f eqn="sum 0 0 @1"/>
+                  <v:f eqn="prod @2 1 2"/>
+                  <v:f eqn="prod @3 21600 pixelWidth"/>
+                  <v:f eqn="prod @3 21600 pixelHeight"/>
+                  <v:f eqn="sum @0 0 1"/>
+                  <v:f eqn="prod @6 1 2"/>
+                  <v:f eqn="prod @7 21600 pixelWidth"/>
+                  <v:f eqn="sum @8 21600 0"/>
+                  <v:f eqn="prod @7 21600 pixelHeight"/>
+                  <v:f eqn="sum @10 21600 0"/>
+                </v:formulas>
+                <v:path o:extrusionok="f" gradientshapeok="t" o:connecttype="rect"/>
+                <o:lock v:ext="edit" aspectratio="t"/>
+              </v:shapetype>
+              <v:shape id="_x0000_i18" o:spid="_x0000_s18" type="#_x0000_t75" style="width:425.20pt;height:481.10pt;mso-wrap-distance-left:0.00pt;mso-wrap-distance-top:0.00pt;mso-wrap-distance-right:0.00pt;mso-wrap-distance-bottom:0.00pt;z-index:1;" stroked="false">
+                <v:imagedata r:id="rId26" o:title=""/>
+                <o:lock v:ext="edit" rotation="t"/>
+              </v:shape>
+            </w:pict>
+          </mc:Fallback>
+        </mc:AlternateContent>
+      </w:r>
+      <w:r>
+        <w:rPr>
+          <w:highlight w:val="none"/>
+        </w:rPr>
+      </w:r>
+      <w:r>
+        <w:rPr>
+          <w:highlight w:val="none"/>
+        </w:rPr>
+      </w:r>
+      <w:r>
+        <w:rPr>
+          <w:highlight w:val="none"/>
+        </w:rPr>
+      </w:r>
+    </w:p>
+    <w:p>
+      <w:pPr>
+        <w:pBdr/>
+        <w:spacing/>
+        <w:ind/>
+        <w:rPr>
+          <w:highlight w:val="none"/>
+        </w:rPr>
+      </w:pPr>
+      <w:r>
+        <w:rPr>
+          <w:highlight w:val="none"/>
+        </w:rPr>
+      </w:r>
+      <w:r>
+        <w:rPr>
+          <w:highlight w:val="none"/>
+        </w:rPr>
+      </w:r>
+      <w:r>
+        <w:rPr>
+          <w:highlight w:val="none"/>
+        </w:rPr>
+      </w:r>
+    </w:p>
+    <w:p>
+      <w:pPr>
+        <w:pBdr/>
+        <w:shd w:val="nil"/>
+        <w:spacing/>
+        <w:ind/>
+        <w:rPr>
+          <w:highlight w:val="none"/>
+        </w:rPr>
+      </w:pPr>
+      <w:r>
+        <w:rPr>
+          <w:highlight w:val="none"/>
+        </w:rPr>
+        <w:br w:type="page" w:clear="all"/>
+      </w:r>
+      <w:r>
+        <w:rPr>
+          <w:highlight w:val="none"/>
+        </w:rPr>
+      </w:r>
+      <w:r>
+        <w:rPr>
+          <w:highlight w:val="none"/>
+        </w:rPr>
+      </w:r>
+    </w:p>
+    <w:p>
+      <w:pPr>
+        <w:pBdr/>
+        <w:spacing/>
+        <w:ind/>
+        <w:rPr>
+          <w:highlight w:val="none"/>
+        </w:rPr>
+      </w:pPr>
+      <w:r>
+        <w:rPr>
+          <w:highlight w:val="none"/>
+        </w:rPr>
+        <w:t xml:space="preserve">Testes Backend</w:t>
+      </w:r>
+      <w:r>
+        <w:rPr>
+          <w:highlight w:val="none"/>
+        </w:rPr>
+      </w:r>
+    </w:p>
+    <w:p>
+      <w:pPr>
+        <w:pBdr/>
+        <w:spacing/>
+        <w:ind/>
+        <w:rPr>
+          <w:highlight w:val="none"/>
+        </w:rPr>
+      </w:pPr>
+      <w:r>
+        <w:rPr>
+          <w:highlight w:val="none"/>
+        </w:rPr>
+      </w:r>
+      <w:r>
+        <w:rPr>
+          <w:highlight w:val="none"/>
+        </w:rPr>
+      </w:r>
+      <w:r>
+        <w:rPr>
+          <w:highlight w:val="none"/>
+        </w:rPr>
+      </w:r>
+    </w:p>
+    <w:p>
+      <w:pPr>
+        <w:pBdr/>
+        <w:spacing/>
+        <w:ind/>
+        <w:rPr>
+          <w:highlight w:val="none"/>
+        </w:rPr>
+      </w:pPr>
+      <w:r>
+        <w:rPr>
+          <w:highlight w:val="none"/>
+        </w:rPr>
+      </w:r>
+      <w:r>
+        <w:rPr>
+          <w:highlight w:val="none"/>
+        </w:rPr>
+      </w:r>
+      <w:r>
+        <mc:AlternateContent>
+          <mc:Choice Requires="wpg">
+            <w:drawing>
+              <wp:inline xmlns:wp="http://schemas.openxmlformats.org/drawingml/2006/wordprocessingDrawing" distT="0" distB="0" distL="0" distR="0">
+                <wp:extent cx="5400040" cy="2389649"/>
+                <wp:effectExtent l="0" t="0" r="0" b="0"/>
+                <wp:docPr id="20" name=""/>
+                <wp:cNvGraphicFramePr>
+                  <a:graphicFrameLocks xmlns:a="http://schemas.openxmlformats.org/drawingml/2006/main" noChangeAspect="1"/>
+                </wp:cNvGraphicFramePr>
+                <a:graphic xmlns:a="http://schemas.openxmlformats.org/drawingml/2006/main">
+                  <a:graphicData uri="http://schemas.openxmlformats.org/drawingml/2006/picture">
+                    <pic:pic xmlns:pic="http://schemas.openxmlformats.org/drawingml/2006/picture">
+                      <pic:nvPicPr>
+                        <pic:cNvPr id="464137698" name=""/>
+                        <pic:cNvPicPr>
+                          <a:picLocks noChangeAspect="1"/>
+                        </pic:cNvPicPr>
+                        <pic:nvPr/>
+                      </pic:nvPicPr>
+                      <pic:blipFill rotWithShape="1">
+                        <a:blip r:embed="rId27"/>
+                        <a:stretch/>
+                      </pic:blipFill>
+                      <pic:spPr bwMode="auto">
+                        <a:xfrm>
+                          <a:off x="0" y="0"/>
+                          <a:ext cx="5400039" cy="2389649"/>
+                        </a:xfrm>
+                        <a:prstGeom prst="rect">
+                          <a:avLst/>
+                        </a:prstGeom>
+                      </pic:spPr>
+                    </pic:pic>
+                  </a:graphicData>
+                </a:graphic>
+              </wp:inline>
+            </w:drawing>
+          </mc:Choice>
+          <mc:Fallback>
+            <w:pict>
+              <v:shapetype id="_x0000_t75" coordsize="21600,21600" o:spt="75" o:preferrelative="t" path="m@4@5l@4@11@9@11@9@5xe" filled="f" stroked="f">
+                <v:stroke joinstyle="miter"/>
+                <v:formulas>
+                  <v:f eqn="if lineDrawn pixelLineWidth 0"/>
+                  <v:f eqn="sum @0 1 0"/>
+                  <v:f eqn="sum 0 0 @1"/>
+                  <v:f eqn="prod @2 1 2"/>
+                  <v:f eqn="prod @3 21600 pixelWidth"/>
+                  <v:f eqn="prod @3 21600 pixelHeight"/>
+                  <v:f eqn="sum @0 0 1"/>
+                  <v:f eqn="prod @6 1 2"/>
+                  <v:f eqn="prod @7 21600 pixelWidth"/>
+                  <v:f eqn="sum @8 21600 0"/>
+                  <v:f eqn="prod @7 21600 pixelHeight"/>
+                  <v:f eqn="sum @10 21600 0"/>
+                </v:formulas>
+                <v:path o:extrusionok="f" gradientshapeok="t" o:connecttype="rect"/>
+                <o:lock v:ext="edit" aspectratio="t"/>
+              </v:shapetype>
+              <v:shape id="_x0000_i19" o:spid="_x0000_s19" type="#_x0000_t75" style="width:425.20pt;height:188.16pt;mso-wrap-distance-left:0.00pt;mso-wrap-distance-top:0.00pt;mso-wrap-distance-right:0.00pt;mso-wrap-distance-bottom:0.00pt;z-index:1;" stroked="false">
+                <v:imagedata r:id="rId27" o:title=""/>
+                <o:lock v:ext="edit" rotation="t"/>
+              </v:shape>
+            </w:pict>
+          </mc:Fallback>
+        </mc:AlternateContent>
+      </w:r>
+      <w:r>
+        <w:rPr>
+          <w:highlight w:val="none"/>
+        </w:rPr>
+      </w:r>
+      <w:r>
+        <w:rPr>
+          <w:highlight w:val="none"/>
+        </w:rPr>
+      </w:r>
+    </w:p>
+    <w:p>
+      <w:pPr>
+        <w:pBdr/>
+        <w:spacing/>
+        <w:ind/>
+        <w:rPr>
+          <w:highlight w:val="none"/>
+        </w:rPr>
+      </w:pPr>
+      <w:r>
+        <w:rPr>
+          <w:highlight w:val="none"/>
+        </w:rPr>
+      </w:r>
+      <w:r>
+        <w:rPr>
+          <w:highlight w:val="none"/>
+        </w:rPr>
+      </w:r>
+      <w:r>
+        <w:rPr>
+          <w:highlight w:val="none"/>
+        </w:rPr>
+      </w:r>
+    </w:p>
+    <w:p>
+      <w:pPr>
+        <w:pBdr/>
+        <w:spacing/>
+        <w:ind/>
+        <w:rPr>
+          <w:highlight w:val="none"/>
+        </w:rPr>
+      </w:pPr>
+      <w:r>
+        <w:rPr>
+          <w:highlight w:val="none"/>
+        </w:rPr>
+        <w:t xml:space="preserve">Cobertura</w:t>
+      </w:r>
+      <w:r>
+        <w:rPr>
+          <w:highlight w:val="none"/>
+        </w:rPr>
+      </w:r>
+    </w:p>
+    <w:p>
+      <w:pPr>
+        <w:pBdr/>
+        <w:spacing/>
+        <w:ind/>
+        <w:rPr>
+          <w:highlight w:val="none"/>
+        </w:rPr>
+      </w:pPr>
+      <w:r>
+        <w:rPr>
+          <w:highlight w:val="none"/>
+        </w:rPr>
+      </w:r>
+      <w:r>
+        <mc:AlternateContent>
+          <mc:Choice Requires="wpg">
+            <w:drawing>
+              <wp:inline xmlns:wp="http://schemas.openxmlformats.org/drawingml/2006/wordprocessingDrawing" distT="0" distB="0" distL="0" distR="0">
+                <wp:extent cx="5400040" cy="1777569"/>
+                <wp:effectExtent l="0" t="0" r="0" b="0"/>
+                <wp:docPr id="21" name=""/>
+                <wp:cNvGraphicFramePr>
+                  <a:graphicFrameLocks xmlns:a="http://schemas.openxmlformats.org/drawingml/2006/main" noChangeAspect="1"/>
+                </wp:cNvGraphicFramePr>
+                <a:graphic xmlns:a="http://schemas.openxmlformats.org/drawingml/2006/main">
+                  <a:graphicData uri="http://schemas.openxmlformats.org/drawingml/2006/picture">
+                    <pic:pic xmlns:pic="http://schemas.openxmlformats.org/drawingml/2006/picture">
+                      <pic:nvPicPr>
+                        <pic:cNvPr id="659219365" name=""/>
+                        <pic:cNvPicPr>
+                          <a:picLocks noChangeAspect="1"/>
+                        </pic:cNvPicPr>
+                        <pic:nvPr/>
+                      </pic:nvPicPr>
+                      <pic:blipFill rotWithShape="1">
+                        <a:blip r:embed="rId28"/>
+                        <a:stretch/>
+                      </pic:blipFill>
+                      <pic:spPr bwMode="auto">
+                        <a:xfrm>
+                          <a:off x="0" y="0"/>
+                          <a:ext cx="5400039" cy="1777569"/>
+                        </a:xfrm>
+                        <a:prstGeom prst="rect">
+                          <a:avLst/>
+                        </a:prstGeom>
+                      </pic:spPr>
+                    </pic:pic>
+                  </a:graphicData>
+                </a:graphic>
+              </wp:inline>
+            </w:drawing>
+          </mc:Choice>
+          <mc:Fallback>
+            <w:pict>
+              <v:shapetype id="_x0000_t75" coordsize="21600,21600" o:spt="75" o:preferrelative="t" path="m@4@5l@4@11@9@11@9@5xe" filled="f" stroked="f">
+                <v:stroke joinstyle="miter"/>
+                <v:formulas>
+                  <v:f eqn="if lineDrawn pixelLineWidth 0"/>
+                  <v:f eqn="sum @0 1 0"/>
+                  <v:f eqn="sum 0 0 @1"/>
+                  <v:f eqn="prod @2 1 2"/>
+                  <v:f eqn="prod @3 21600 pixelWidth"/>
+                  <v:f eqn="prod @3 21600 pixelHeight"/>
+                  <v:f eqn="sum @0 0 1"/>
+                  <v:f eqn="prod @6 1 2"/>
+                  <v:f eqn="prod @7 21600 pixelWidth"/>
+                  <v:f eqn="sum @8 21600 0"/>
+                  <v:f eqn="prod @7 21600 pixelHeight"/>
+                  <v:f eqn="sum @10 21600 0"/>
+                </v:formulas>
+                <v:path o:extrusionok="f" gradientshapeok="t" o:connecttype="rect"/>
+                <o:lock v:ext="edit" aspectratio="t"/>
+              </v:shapetype>
+              <v:shape id="_x0000_i20" o:spid="_x0000_s20" type="#_x0000_t75" style="width:425.20pt;height:139.97pt;mso-wrap-distance-left:0.00pt;mso-wrap-distance-top:0.00pt;mso-wrap-distance-right:0.00pt;mso-wrap-distance-bottom:0.00pt;z-index:1;" stroked="false">
+                <v:imagedata r:id="rId28" o:title=""/>
+                <o:lock v:ext="edit" rotation="t"/>
+              </v:shape>
+            </w:pict>
+          </mc:Fallback>
+        </mc:AlternateContent>
+      </w:r>
+      <w:r>
+        <w:rPr>
+          <w:highlight w:val="none"/>
+        </w:rPr>
+      </w:r>
+      <w:r>
+        <w:rPr>
+          <w:highlight w:val="none"/>
+        </w:rPr>
+      </w:r>
+    </w:p>
+    <w:p>
+      <w:pPr>
+        <w:pBdr/>
+        <w:spacing/>
+        <w:ind/>
+        <w:rPr>
+          <w:highlight w:val="none"/>
+        </w:rPr>
+      </w:pPr>
       <w:r>
         <w:rPr>
           <w:highlight w:val="none"/>

</xml_diff>